<commit_message>
finally docx is working now
</commit_message>
<xml_diff>
--- a/DCTS/templates/trip-summary.docx
+++ b/DCTS/templates/trip-summary.docx
@@ -130,7 +130,7 @@
                     <a:blip r:embed="rId7">
                       <a:extLst>
                         <a:ext uri="{28A0092B-C50C-407E-A947-70E740481C1C}">
-                          <a14:useLocalDpi xmlns:lc="http://schemas.openxmlformats.org/drawingml/2006/lockedCanvas" xmlns:a14="http://schemas.microsoft.com/office/drawing/2010/main" xmlns:wps="http://schemas.microsoft.com/office/word/2010/wordprocessingShape" xmlns:wpi="http://schemas.microsoft.com/office/word/2010/wordprocessingInk" xmlns:wpg="http://schemas.microsoft.com/office/word/2010/wordprocessingGroup" xmlns:w14="http://schemas.microsoft.com/office/word/2010/wordml" xmlns:w="http://schemas.openxmlformats.org/wordprocessingml/2006/main" xmlns:w10="urn:schemas-microsoft-com:office:word" xmlns:wp14="http://schemas.microsoft.com/office/word/2010/wordprocessingDrawing" xmlns:v="urn:schemas-microsoft-com:vml" xmlns:o="urn:schemas-microsoft-com:office:office" xmlns:mc="http://schemas.openxmlformats.org/markup-compatibility/2006" xmlns:wpc="http://schemas.microsoft.com/office/word/2010/wordprocessingCanvas" xmlns="" val="0"/>
+                          <a14:useLocalDpi xmlns="" xmlns:wpc="http://schemas.microsoft.com/office/word/2010/wordprocessingCanvas" xmlns:mc="http://schemas.openxmlformats.org/markup-compatibility/2006" xmlns:o="urn:schemas-microsoft-com:office:office" xmlns:v="urn:schemas-microsoft-com:vml" xmlns:wp14="http://schemas.microsoft.com/office/word/2010/wordprocessingDrawing" xmlns:w10="urn:schemas-microsoft-com:office:word" xmlns:w="http://schemas.openxmlformats.org/wordprocessingml/2006/main" xmlns:w14="http://schemas.microsoft.com/office/word/2010/wordml" xmlns:wpg="http://schemas.microsoft.com/office/word/2010/wordprocessingGroup" xmlns:wpi="http://schemas.microsoft.com/office/word/2010/wordprocessingInk" xmlns:wps="http://schemas.microsoft.com/office/word/2010/wordprocessingShape" xmlns:a14="http://schemas.microsoft.com/office/drawing/2010/main" xmlns:lc="http://schemas.openxmlformats.org/drawingml/2006/lockedCanvas" val="0"/>
                         </a:ext>
                       </a:extLst>
                     </a:blip>
@@ -185,10 +185,10 @@
       </w:tblPr>
       <w:tblGrid>
         <w:gridCol w:w="1237"/>
-        <w:gridCol w:w="2116"/>
+        <w:gridCol w:w="2068"/>
         <w:gridCol w:w="1366"/>
-        <w:gridCol w:w="1945"/>
-        <w:gridCol w:w="2766"/>
+        <w:gridCol w:w="2041"/>
+        <w:gridCol w:w="2718"/>
       </w:tblGrid>
       <w:tr>
         <w:trPr>
@@ -196,7 +196,7 @@
         </w:trPr>
         <w:tc>
           <w:tcPr>
-            <w:tcW w:w="3528" w:type="pct"/>
+            <w:tcW w:w="3559" w:type="pct"/>
             <w:gridSpan w:val="4"/>
             <w:tcBorders>
               <w:top w:val="nil"/>
@@ -231,7 +231,7 @@
         </w:tc>
         <w:tc>
           <w:tcPr>
-            <w:tcW w:w="1472" w:type="pct"/>
+            <w:tcW w:w="1441" w:type="pct"/>
             <w:tcBorders>
               <w:top w:val="nil"/>
               <w:left w:val="nil"/>
@@ -262,7 +262,7 @@
         </w:trPr>
         <w:tc>
           <w:tcPr>
-            <w:tcW w:w="648" w:type="pct"/>
+            <w:tcW w:w="656" w:type="pct"/>
             <w:tcBorders>
               <w:top w:val="single" w:sz="4" w:space="0" w:color="7F7F7F" w:themeColor="text1" w:themeTint="80"/>
               <w:left w:val="single" w:sz="4" w:space="0" w:color="7F7F7F" w:themeColor="text1" w:themeTint="80"/>
@@ -297,7 +297,7 @@
         </w:tc>
         <w:tc>
           <w:tcPr>
-            <w:tcW w:w="1128" w:type="pct"/>
+            <w:tcW w:w="1097" w:type="pct"/>
             <w:tcBorders>
               <w:top w:val="single" w:sz="4" w:space="0" w:color="7F7F7F" w:themeColor="text1" w:themeTint="80"/>
               <w:left w:val="single" w:sz="4" w:space="0" w:color="7F7F7F" w:themeColor="text1" w:themeTint="80"/>
@@ -332,7 +332,7 @@
         </w:tc>
         <w:tc>
           <w:tcPr>
-            <w:tcW w:w="715" w:type="pct"/>
+            <w:tcW w:w="724" w:type="pct"/>
             <w:tcBorders>
               <w:top w:val="single" w:sz="4" w:space="0" w:color="7F7F7F" w:themeColor="text1" w:themeTint="80"/>
               <w:left w:val="single" w:sz="4" w:space="0" w:color="7F7F7F" w:themeColor="text1" w:themeTint="80"/>
@@ -367,7 +367,7 @@
         </w:tc>
         <w:tc>
           <w:tcPr>
-            <w:tcW w:w="1036" w:type="pct"/>
+            <w:tcW w:w="1082" w:type="pct"/>
             <w:tcBorders>
               <w:top w:val="single" w:sz="4" w:space="0" w:color="7F7F7F" w:themeColor="text1" w:themeTint="80"/>
               <w:left w:val="single" w:sz="4" w:space="0" w:color="7F7F7F" w:themeColor="text1" w:themeTint="80"/>
@@ -402,7 +402,7 @@
         </w:tc>
         <w:tc>
           <w:tcPr>
-            <w:tcW w:w="1472" w:type="pct"/>
+            <w:tcW w:w="1441" w:type="pct"/>
             <w:tcBorders>
               <w:top w:val="single" w:sz="4" w:space="0" w:color="7F7F7F" w:themeColor="text1" w:themeTint="80"/>
               <w:left w:val="single" w:sz="4" w:space="0" w:color="7F7F7F" w:themeColor="text1" w:themeTint="80"/>
@@ -442,7 +442,7 @@
         </w:trPr>
         <w:tc>
           <w:tcPr>
-            <w:tcW w:w="648" w:type="pct"/>
+            <w:tcW w:w="656" w:type="pct"/>
             <w:tcBorders>
               <w:top w:val="single" w:sz="4" w:space="0" w:color="7F7F7F" w:themeColor="text1" w:themeTint="80"/>
               <w:left w:val="single" w:sz="4" w:space="0" w:color="7F7F7F" w:themeColor="text1" w:themeTint="80"/>
@@ -479,7 +479,7 @@
         </w:tc>
         <w:tc>
           <w:tcPr>
-            <w:tcW w:w="1128" w:type="pct"/>
+            <w:tcW w:w="1097" w:type="pct"/>
             <w:tcBorders>
               <w:top w:val="single" w:sz="4" w:space="0" w:color="7F7F7F" w:themeColor="text1" w:themeTint="80"/>
               <w:left w:val="single" w:sz="4" w:space="0" w:color="7F7F7F" w:themeColor="text1" w:themeTint="80"/>
@@ -538,7 +538,7 @@
         </w:tc>
         <w:tc>
           <w:tcPr>
-            <w:tcW w:w="715" w:type="pct"/>
+            <w:tcW w:w="724" w:type="pct"/>
             <w:tcBorders>
               <w:top w:val="single" w:sz="4" w:space="0" w:color="7F7F7F" w:themeColor="text1" w:themeTint="80"/>
               <w:left w:val="single" w:sz="4" w:space="0" w:color="7F7F7F" w:themeColor="text1" w:themeTint="80"/>
@@ -574,7 +574,7 @@
         </w:tc>
         <w:tc>
           <w:tcPr>
-            <w:tcW w:w="1036" w:type="pct"/>
+            <w:tcW w:w="1082" w:type="pct"/>
             <w:tcBorders>
               <w:top w:val="single" w:sz="4" w:space="0" w:color="7F7F7F" w:themeColor="text1" w:themeTint="80"/>
               <w:left w:val="single" w:sz="4" w:space="0" w:color="7F7F7F" w:themeColor="text1" w:themeTint="80"/>
@@ -585,7 +585,13 @@
           </w:tcPr>
           <w:p>
             <w:pPr>
+              <w:pStyle w:val="a9"/>
               <w:widowControl/>
+              <w:numPr>
+                <w:ilvl w:val="0"/>
+                <w:numId w:val="38"/>
+              </w:numPr>
+              <w:ind w:firstLineChars="0"/>
               <w:rPr>
                 <w:rFonts w:ascii="微软雅黑" w:eastAsia="微软雅黑" w:hAnsi="微软雅黑" w:cs="Tahoma"/>
                 <w:color w:val="000000"/>
@@ -608,7 +614,7 @@
         </w:tc>
         <w:tc>
           <w:tcPr>
-            <w:tcW w:w="1472" w:type="pct"/>
+            <w:tcW w:w="1441" w:type="pct"/>
             <w:tcBorders>
               <w:top w:val="single" w:sz="4" w:space="0" w:color="7F7F7F" w:themeColor="text1" w:themeTint="80"/>
               <w:left w:val="single" w:sz="4" w:space="0" w:color="7F7F7F" w:themeColor="text1" w:themeTint="80"/>
@@ -711,7 +717,7 @@
                   <a:blip r:embed="rId1">
                     <a:extLst>
                       <a:ext uri="{28A0092B-C50C-407E-A947-70E740481C1C}">
-                        <a14:useLocalDpi xmlns:a14="http://schemas.microsoft.com/office/drawing/2010/main" xmlns:wps="http://schemas.microsoft.com/office/word/2010/wordprocessingShape" xmlns:wpi="http://schemas.microsoft.com/office/word/2010/wordprocessingInk" xmlns:wpg="http://schemas.microsoft.com/office/word/2010/wordprocessingGroup" xmlns:w14="http://schemas.microsoft.com/office/word/2010/wordml" xmlns:w="http://schemas.openxmlformats.org/wordprocessingml/2006/main" xmlns:w10="urn:schemas-microsoft-com:office:word" xmlns:wp14="http://schemas.microsoft.com/office/word/2010/wordprocessingDrawing" xmlns:v="urn:schemas-microsoft-com:vml" xmlns:o="urn:schemas-microsoft-com:office:office" xmlns:mc="http://schemas.openxmlformats.org/markup-compatibility/2006" xmlns:wpc="http://schemas.microsoft.com/office/word/2010/wordprocessingCanvas" xmlns="" val="0"/>
+                        <a14:useLocalDpi xmlns="" xmlns:wpc="http://schemas.microsoft.com/office/word/2010/wordprocessingCanvas" xmlns:mc="http://schemas.openxmlformats.org/markup-compatibility/2006" xmlns:o="urn:schemas-microsoft-com:office:office" xmlns:v="urn:schemas-microsoft-com:vml" xmlns:wp14="http://schemas.microsoft.com/office/word/2010/wordprocessingDrawing" xmlns:w10="urn:schemas-microsoft-com:office:word" xmlns:w="http://schemas.openxmlformats.org/wordprocessingml/2006/main" xmlns:w14="http://schemas.microsoft.com/office/word/2010/wordml" xmlns:wpg="http://schemas.microsoft.com/office/word/2010/wordprocessingGroup" xmlns:wpi="http://schemas.microsoft.com/office/word/2010/wordprocessingInk" xmlns:wps="http://schemas.microsoft.com/office/word/2010/wordprocessingShape" xmlns:a14="http://schemas.microsoft.com/office/drawing/2010/main" val="0"/>
                       </a:ext>
                     </a:extLst>
                   </a:blip>
@@ -768,7 +774,7 @@
                   <a:blip r:embed="rId1">
                     <a:extLst>
                       <a:ext uri="{28A0092B-C50C-407E-A947-70E740481C1C}">
-                        <a14:useLocalDpi xmlns:a14="http://schemas.microsoft.com/office/drawing/2010/main" xmlns:wps="http://schemas.microsoft.com/office/word/2010/wordprocessingShape" xmlns:wpi="http://schemas.microsoft.com/office/word/2010/wordprocessingInk" xmlns:wpg="http://schemas.microsoft.com/office/word/2010/wordprocessingGroup" xmlns:w14="http://schemas.microsoft.com/office/word/2010/wordml" xmlns:w="http://schemas.openxmlformats.org/wordprocessingml/2006/main" xmlns:w10="urn:schemas-microsoft-com:office:word" xmlns:wp14="http://schemas.microsoft.com/office/word/2010/wordprocessingDrawing" xmlns:v="urn:schemas-microsoft-com:vml" xmlns:o="urn:schemas-microsoft-com:office:office" xmlns:mc="http://schemas.openxmlformats.org/markup-compatibility/2006" xmlns:wpc="http://schemas.microsoft.com/office/word/2010/wordprocessingCanvas" xmlns="" val="0"/>
+                        <a14:useLocalDpi xmlns="" xmlns:wpc="http://schemas.microsoft.com/office/word/2010/wordprocessingCanvas" xmlns:mc="http://schemas.openxmlformats.org/markup-compatibility/2006" xmlns:o="urn:schemas-microsoft-com:office:office" xmlns:v="urn:schemas-microsoft-com:vml" xmlns:wp14="http://schemas.microsoft.com/office/word/2010/wordprocessingDrawing" xmlns:w10="urn:schemas-microsoft-com:office:word" xmlns:w="http://schemas.openxmlformats.org/wordprocessingml/2006/main" xmlns:w14="http://schemas.microsoft.com/office/word/2010/wordml" xmlns:wpg="http://schemas.microsoft.com/office/word/2010/wordprocessingGroup" xmlns:wpi="http://schemas.microsoft.com/office/word/2010/wordprocessingInk" xmlns:wps="http://schemas.microsoft.com/office/word/2010/wordprocessingShape" xmlns:a14="http://schemas.microsoft.com/office/drawing/2010/main" val="0"/>
                       </a:ext>
                     </a:extLst>
                   </a:blip>
@@ -934,7 +940,7 @@
                   <a:blip r:embed="rId1">
                     <a:extLst>
                       <a:ext uri="{28A0092B-C50C-407E-A947-70E740481C1C}">
-                        <a14:useLocalDpi xmlns:a14="http://schemas.microsoft.com/office/drawing/2010/main" xmlns:wps="http://schemas.microsoft.com/office/word/2010/wordprocessingShape" xmlns:wpi="http://schemas.microsoft.com/office/word/2010/wordprocessingInk" xmlns:wpg="http://schemas.microsoft.com/office/word/2010/wordprocessingGroup" xmlns:w14="http://schemas.microsoft.com/office/word/2010/wordml" xmlns:w="http://schemas.openxmlformats.org/wordprocessingml/2006/main" xmlns:w10="urn:schemas-microsoft-com:office:word" xmlns:wp14="http://schemas.microsoft.com/office/word/2010/wordprocessingDrawing" xmlns:v="urn:schemas-microsoft-com:vml" xmlns:o="urn:schemas-microsoft-com:office:office" xmlns:mc="http://schemas.openxmlformats.org/markup-compatibility/2006" xmlns:wpc="http://schemas.microsoft.com/office/word/2010/wordprocessingCanvas" xmlns="" val="0"/>
+                        <a14:useLocalDpi xmlns="" xmlns:wpc="http://schemas.microsoft.com/office/word/2010/wordprocessingCanvas" xmlns:mc="http://schemas.openxmlformats.org/markup-compatibility/2006" xmlns:o="urn:schemas-microsoft-com:office:office" xmlns:v="urn:schemas-microsoft-com:vml" xmlns:wp14="http://schemas.microsoft.com/office/word/2010/wordprocessingDrawing" xmlns:w10="urn:schemas-microsoft-com:office:word" xmlns:w="http://schemas.openxmlformats.org/wordprocessingml/2006/main" xmlns:w14="http://schemas.microsoft.com/office/word/2010/wordml" xmlns:wpg="http://schemas.microsoft.com/office/word/2010/wordprocessingGroup" xmlns:wpi="http://schemas.microsoft.com/office/word/2010/wordprocessingInk" xmlns:wps="http://schemas.microsoft.com/office/word/2010/wordprocessingShape" xmlns:a14="http://schemas.microsoft.com/office/drawing/2010/main" val="0"/>
                       </a:ext>
                     </a:extLst>
                   </a:blip>
@@ -1086,7 +1092,7 @@
                   <a:blip r:embed="rId1">
                     <a:extLst>
                       <a:ext uri="{28A0092B-C50C-407E-A947-70E740481C1C}">
-                        <a14:useLocalDpi xmlns:a14="http://schemas.microsoft.com/office/drawing/2010/main" xmlns:wps="http://schemas.microsoft.com/office/word/2010/wordprocessingShape" xmlns:wpi="http://schemas.microsoft.com/office/word/2010/wordprocessingInk" xmlns:wpg="http://schemas.microsoft.com/office/word/2010/wordprocessingGroup" xmlns:w14="http://schemas.microsoft.com/office/word/2010/wordml" xmlns:w="http://schemas.openxmlformats.org/wordprocessingml/2006/main" xmlns:w10="urn:schemas-microsoft-com:office:word" xmlns:wp14="http://schemas.microsoft.com/office/word/2010/wordprocessingDrawing" xmlns:v="urn:schemas-microsoft-com:vml" xmlns:o="urn:schemas-microsoft-com:office:office" xmlns:mc="http://schemas.openxmlformats.org/markup-compatibility/2006" xmlns:wpc="http://schemas.microsoft.com/office/word/2010/wordprocessingCanvas" xmlns="" val="0"/>
+                        <a14:useLocalDpi xmlns="" xmlns:wpc="http://schemas.microsoft.com/office/word/2010/wordprocessingCanvas" xmlns:mc="http://schemas.openxmlformats.org/markup-compatibility/2006" xmlns:o="urn:schemas-microsoft-com:office:office" xmlns:v="urn:schemas-microsoft-com:vml" xmlns:wp14="http://schemas.microsoft.com/office/word/2010/wordprocessingDrawing" xmlns:w10="urn:schemas-microsoft-com:office:word" xmlns:w="http://schemas.openxmlformats.org/wordprocessingml/2006/main" xmlns:w14="http://schemas.microsoft.com/office/word/2010/wordml" xmlns:wpg="http://schemas.microsoft.com/office/word/2010/wordprocessingGroup" xmlns:wpi="http://schemas.microsoft.com/office/word/2010/wordprocessingInk" xmlns:wps="http://schemas.microsoft.com/office/word/2010/wordprocessingShape" xmlns:a14="http://schemas.microsoft.com/office/drawing/2010/main" val="0"/>
                       </a:ext>
                     </a:extLst>
                   </a:blip>
@@ -1296,6 +1302,92 @@
     </w:lvl>
   </w:abstractNum>
   <w:abstractNum w:abstractNumId="2">
+    <w:nsid w:val="0AB9148C"/>
+    <w:multiLevelType w:val="hybridMultilevel"/>
+    <w:tmpl w:val="C9ECEEFA"/>
+    <w:lvl w:ilvl="0" w:tplc="0409000F">
+      <w:start w:val="1"/>
+      <w:numFmt w:val="decimal"/>
+      <w:lvlText w:val="%1."/>
+      <w:lvlJc w:val="left"/>
+      <w:pPr>
+        <w:ind w:left="420" w:hanging="420"/>
+      </w:pPr>
+    </w:lvl>
+    <w:lvl w:ilvl="1" w:tplc="04090019" w:tentative="1">
+      <w:start w:val="1"/>
+      <w:numFmt w:val="lowerLetter"/>
+      <w:lvlText w:val="%2)"/>
+      <w:lvlJc w:val="left"/>
+      <w:pPr>
+        <w:ind w:left="840" w:hanging="420"/>
+      </w:pPr>
+    </w:lvl>
+    <w:lvl w:ilvl="2" w:tplc="0409001B" w:tentative="1">
+      <w:start w:val="1"/>
+      <w:numFmt w:val="lowerRoman"/>
+      <w:lvlText w:val="%3."/>
+      <w:lvlJc w:val="right"/>
+      <w:pPr>
+        <w:ind w:left="1260" w:hanging="420"/>
+      </w:pPr>
+    </w:lvl>
+    <w:lvl w:ilvl="3" w:tplc="0409000F" w:tentative="1">
+      <w:start w:val="1"/>
+      <w:numFmt w:val="decimal"/>
+      <w:lvlText w:val="%4."/>
+      <w:lvlJc w:val="left"/>
+      <w:pPr>
+        <w:ind w:left="1680" w:hanging="420"/>
+      </w:pPr>
+    </w:lvl>
+    <w:lvl w:ilvl="4" w:tplc="04090019" w:tentative="1">
+      <w:start w:val="1"/>
+      <w:numFmt w:val="lowerLetter"/>
+      <w:lvlText w:val="%5)"/>
+      <w:lvlJc w:val="left"/>
+      <w:pPr>
+        <w:ind w:left="2100" w:hanging="420"/>
+      </w:pPr>
+    </w:lvl>
+    <w:lvl w:ilvl="5" w:tplc="0409001B" w:tentative="1">
+      <w:start w:val="1"/>
+      <w:numFmt w:val="lowerRoman"/>
+      <w:lvlText w:val="%6."/>
+      <w:lvlJc w:val="right"/>
+      <w:pPr>
+        <w:ind w:left="2520" w:hanging="420"/>
+      </w:pPr>
+    </w:lvl>
+    <w:lvl w:ilvl="6" w:tplc="0409000F" w:tentative="1">
+      <w:start w:val="1"/>
+      <w:numFmt w:val="decimal"/>
+      <w:lvlText w:val="%7."/>
+      <w:lvlJc w:val="left"/>
+      <w:pPr>
+        <w:ind w:left="2940" w:hanging="420"/>
+      </w:pPr>
+    </w:lvl>
+    <w:lvl w:ilvl="7" w:tplc="04090019" w:tentative="1">
+      <w:start w:val="1"/>
+      <w:numFmt w:val="lowerLetter"/>
+      <w:lvlText w:val="%8)"/>
+      <w:lvlJc w:val="left"/>
+      <w:pPr>
+        <w:ind w:left="3360" w:hanging="420"/>
+      </w:pPr>
+    </w:lvl>
+    <w:lvl w:ilvl="8" w:tplc="0409001B" w:tentative="1">
+      <w:start w:val="1"/>
+      <w:numFmt w:val="lowerRoman"/>
+      <w:lvlText w:val="%9."/>
+      <w:lvlJc w:val="right"/>
+      <w:pPr>
+        <w:ind w:left="3780" w:hanging="420"/>
+      </w:pPr>
+    </w:lvl>
+  </w:abstractNum>
+  <w:abstractNum w:abstractNumId="3">
     <w:nsid w:val="14FE797E"/>
     <w:multiLevelType w:val="hybridMultilevel"/>
     <w:tmpl w:val="66E28052"/>
@@ -1407,7 +1499,7 @@
       </w:rPr>
     </w:lvl>
   </w:abstractNum>
-  <w:abstractNum w:abstractNumId="3">
+  <w:abstractNum w:abstractNumId="4">
     <w:nsid w:val="151922B4"/>
     <w:multiLevelType w:val="hybridMultilevel"/>
     <w:tmpl w:val="E5AEFCD0"/>
@@ -1496,7 +1588,7 @@
       </w:pPr>
     </w:lvl>
   </w:abstractNum>
-  <w:abstractNum w:abstractNumId="4">
+  <w:abstractNum w:abstractNumId="5">
     <w:nsid w:val="19B5779D"/>
     <w:multiLevelType w:val="hybridMultilevel"/>
     <w:tmpl w:val="0DEEA760"/>
@@ -1585,7 +1677,7 @@
       </w:pPr>
     </w:lvl>
   </w:abstractNum>
-  <w:abstractNum w:abstractNumId="5">
+  <w:abstractNum w:abstractNumId="6">
     <w:nsid w:val="1C231D75"/>
     <w:multiLevelType w:val="hybridMultilevel"/>
     <w:tmpl w:val="1B54BF38"/>
@@ -1697,7 +1789,7 @@
       </w:rPr>
     </w:lvl>
   </w:abstractNum>
-  <w:abstractNum w:abstractNumId="6">
+  <w:abstractNum w:abstractNumId="7">
     <w:nsid w:val="1D1A1ACB"/>
     <w:multiLevelType w:val="hybridMultilevel"/>
     <w:tmpl w:val="20223A08"/>
@@ -1807,7 +1899,7 @@
       </w:pPr>
     </w:lvl>
   </w:abstractNum>
-  <w:abstractNum w:abstractNumId="7">
+  <w:abstractNum w:abstractNumId="8">
     <w:nsid w:val="1E3D39DF"/>
     <w:multiLevelType w:val="hybridMultilevel"/>
     <w:tmpl w:val="DE421DD0"/>
@@ -1917,7 +2009,7 @@
       </w:pPr>
     </w:lvl>
   </w:abstractNum>
-  <w:abstractNum w:abstractNumId="8">
+  <w:abstractNum w:abstractNumId="9">
     <w:nsid w:val="1F8B5569"/>
     <w:multiLevelType w:val="hybridMultilevel"/>
     <w:tmpl w:val="6172CBFE"/>
@@ -2006,7 +2098,7 @@
       </w:pPr>
     </w:lvl>
   </w:abstractNum>
-  <w:abstractNum w:abstractNumId="9">
+  <w:abstractNum w:abstractNumId="10">
     <w:nsid w:val="206E4CF9"/>
     <w:multiLevelType w:val="hybridMultilevel"/>
     <w:tmpl w:val="4BCE87A8"/>
@@ -2116,7 +2208,7 @@
       </w:pPr>
     </w:lvl>
   </w:abstractNum>
-  <w:abstractNum w:abstractNumId="10">
+  <w:abstractNum w:abstractNumId="11">
     <w:nsid w:val="215151B3"/>
     <w:multiLevelType w:val="hybridMultilevel"/>
     <w:tmpl w:val="AA9A48BA"/>
@@ -2226,7 +2318,7 @@
       </w:pPr>
     </w:lvl>
   </w:abstractNum>
-  <w:abstractNum w:abstractNumId="11">
+  <w:abstractNum w:abstractNumId="12">
     <w:nsid w:val="2277686F"/>
     <w:multiLevelType w:val="hybridMultilevel"/>
     <w:tmpl w:val="E64EE86E"/>
@@ -2336,7 +2428,7 @@
       </w:pPr>
     </w:lvl>
   </w:abstractNum>
-  <w:abstractNum w:abstractNumId="12">
+  <w:abstractNum w:abstractNumId="13">
     <w:nsid w:val="274A061D"/>
     <w:multiLevelType w:val="hybridMultilevel"/>
     <w:tmpl w:val="613E0AE6"/>
@@ -2425,7 +2517,7 @@
       </w:pPr>
     </w:lvl>
   </w:abstractNum>
-  <w:abstractNum w:abstractNumId="13">
+  <w:abstractNum w:abstractNumId="14">
     <w:nsid w:val="29A60507"/>
     <w:multiLevelType w:val="hybridMultilevel"/>
     <w:tmpl w:val="7C32FFF6"/>
@@ -2514,7 +2606,7 @@
       </w:pPr>
     </w:lvl>
   </w:abstractNum>
-  <w:abstractNum w:abstractNumId="14">
+  <w:abstractNum w:abstractNumId="15">
     <w:nsid w:val="2ADF681E"/>
     <w:multiLevelType w:val="hybridMultilevel"/>
     <w:tmpl w:val="567C280C"/>
@@ -2603,7 +2695,7 @@
       </w:pPr>
     </w:lvl>
   </w:abstractNum>
-  <w:abstractNum w:abstractNumId="15">
+  <w:abstractNum w:abstractNumId="16">
     <w:nsid w:val="2E035C7A"/>
     <w:multiLevelType w:val="hybridMultilevel"/>
     <w:tmpl w:val="2F66D636"/>
@@ -2692,7 +2784,7 @@
       </w:pPr>
     </w:lvl>
   </w:abstractNum>
-  <w:abstractNum w:abstractNumId="16">
+  <w:abstractNum w:abstractNumId="17">
     <w:nsid w:val="2E85630F"/>
     <w:multiLevelType w:val="hybridMultilevel"/>
     <w:tmpl w:val="724C61E6"/>
@@ -2802,7 +2894,7 @@
       </w:pPr>
     </w:lvl>
   </w:abstractNum>
-  <w:abstractNum w:abstractNumId="17">
+  <w:abstractNum w:abstractNumId="18">
     <w:nsid w:val="2EDE316C"/>
     <w:multiLevelType w:val="hybridMultilevel"/>
     <w:tmpl w:val="46CC5D9E"/>
@@ -2891,7 +2983,7 @@
       </w:pPr>
     </w:lvl>
   </w:abstractNum>
-  <w:abstractNum w:abstractNumId="18">
+  <w:abstractNum w:abstractNumId="19">
     <w:nsid w:val="30306747"/>
     <w:multiLevelType w:val="hybridMultilevel"/>
     <w:tmpl w:val="831078F4"/>
@@ -2980,7 +3072,7 @@
       </w:pPr>
     </w:lvl>
   </w:abstractNum>
-  <w:abstractNum w:abstractNumId="19">
+  <w:abstractNum w:abstractNumId="20">
     <w:nsid w:val="3A5338A7"/>
     <w:multiLevelType w:val="hybridMultilevel"/>
     <w:tmpl w:val="8208100E"/>
@@ -3069,7 +3161,7 @@
       </w:pPr>
     </w:lvl>
   </w:abstractNum>
-  <w:abstractNum w:abstractNumId="20">
+  <w:abstractNum w:abstractNumId="21">
     <w:nsid w:val="3BCC4A3F"/>
     <w:multiLevelType w:val="hybridMultilevel"/>
     <w:tmpl w:val="1654173E"/>
@@ -3181,7 +3273,7 @@
       </w:rPr>
     </w:lvl>
   </w:abstractNum>
-  <w:abstractNum w:abstractNumId="21">
+  <w:abstractNum w:abstractNumId="22">
     <w:nsid w:val="3C4A2788"/>
     <w:multiLevelType w:val="hybridMultilevel"/>
     <w:tmpl w:val="A8A41A28"/>
@@ -3270,7 +3362,7 @@
       </w:pPr>
     </w:lvl>
   </w:abstractNum>
-  <w:abstractNum w:abstractNumId="22">
+  <w:abstractNum w:abstractNumId="23">
     <w:nsid w:val="49FA355C"/>
     <w:multiLevelType w:val="hybridMultilevel"/>
     <w:tmpl w:val="6BF4F53E"/>
@@ -3359,7 +3451,7 @@
       </w:pPr>
     </w:lvl>
   </w:abstractNum>
-  <w:abstractNum w:abstractNumId="23">
+  <w:abstractNum w:abstractNumId="24">
     <w:nsid w:val="4C5C363C"/>
     <w:multiLevelType w:val="hybridMultilevel"/>
     <w:tmpl w:val="C0F0395E"/>
@@ -3473,7 +3565,7 @@
       </w:rPr>
     </w:lvl>
   </w:abstractNum>
-  <w:abstractNum w:abstractNumId="24">
+  <w:abstractNum w:abstractNumId="25">
     <w:nsid w:val="4FEF4DCD"/>
     <w:multiLevelType w:val="hybridMultilevel"/>
     <w:tmpl w:val="D9E83F44"/>
@@ -3562,7 +3654,7 @@
       </w:pPr>
     </w:lvl>
   </w:abstractNum>
-  <w:abstractNum w:abstractNumId="25">
+  <w:abstractNum w:abstractNumId="26">
     <w:nsid w:val="52041D69"/>
     <w:multiLevelType w:val="hybridMultilevel"/>
     <w:tmpl w:val="438A9676"/>
@@ -3672,7 +3764,7 @@
       </w:pPr>
     </w:lvl>
   </w:abstractNum>
-  <w:abstractNum w:abstractNumId="26">
+  <w:abstractNum w:abstractNumId="27">
     <w:nsid w:val="5FBB46C5"/>
     <w:multiLevelType w:val="hybridMultilevel"/>
     <w:tmpl w:val="E8827C70"/>
@@ -3761,7 +3853,7 @@
       </w:pPr>
     </w:lvl>
   </w:abstractNum>
-  <w:abstractNum w:abstractNumId="27">
+  <w:abstractNum w:abstractNumId="28">
     <w:nsid w:val="65095115"/>
     <w:multiLevelType w:val="hybridMultilevel"/>
     <w:tmpl w:val="50925A28"/>
@@ -3850,7 +3942,7 @@
       </w:pPr>
     </w:lvl>
   </w:abstractNum>
-  <w:abstractNum w:abstractNumId="28">
+  <w:abstractNum w:abstractNumId="29">
     <w:nsid w:val="717851C0"/>
     <w:multiLevelType w:val="hybridMultilevel"/>
     <w:tmpl w:val="49CA5A04"/>
@@ -3960,7 +4052,7 @@
       </w:pPr>
     </w:lvl>
   </w:abstractNum>
-  <w:abstractNum w:abstractNumId="29">
+  <w:abstractNum w:abstractNumId="30">
     <w:nsid w:val="71AA60E2"/>
     <w:multiLevelType w:val="hybridMultilevel"/>
     <w:tmpl w:val="AB22A880"/>
@@ -4070,7 +4162,7 @@
       </w:pPr>
     </w:lvl>
   </w:abstractNum>
-  <w:abstractNum w:abstractNumId="30">
+  <w:abstractNum w:abstractNumId="31">
     <w:nsid w:val="734863D6"/>
     <w:multiLevelType w:val="hybridMultilevel"/>
     <w:tmpl w:val="F3F80858"/>
@@ -4180,7 +4272,7 @@
       </w:pPr>
     </w:lvl>
   </w:abstractNum>
-  <w:abstractNum w:abstractNumId="31">
+  <w:abstractNum w:abstractNumId="32">
     <w:nsid w:val="791C07E0"/>
     <w:multiLevelType w:val="hybridMultilevel"/>
     <w:tmpl w:val="1FEAC092"/>
@@ -4270,7 +4362,7 @@
       </w:pPr>
     </w:lvl>
   </w:abstractNum>
-  <w:abstractNum w:abstractNumId="32">
+  <w:abstractNum w:abstractNumId="33">
     <w:nsid w:val="7EAA1217"/>
     <w:multiLevelType w:val="hybridMultilevel"/>
     <w:tmpl w:val="E8AC934C"/>
@@ -4360,40 +4452,40 @@
     </w:lvl>
   </w:abstractNum>
   <w:num w:numId="1">
+    <w:abstractNumId w:val="6"/>
+  </w:num>
+  <w:num w:numId="2">
+    <w:abstractNumId w:val="3"/>
+  </w:num>
+  <w:num w:numId="3">
+    <w:abstractNumId w:val="21"/>
+  </w:num>
+  <w:num w:numId="4">
+    <w:abstractNumId w:val="4"/>
+  </w:num>
+  <w:num w:numId="5">
+    <w:abstractNumId w:val="15"/>
+  </w:num>
+  <w:num w:numId="6">
     <w:abstractNumId w:val="5"/>
   </w:num>
-  <w:num w:numId="2">
-    <w:abstractNumId w:val="2"/>
-  </w:num>
-  <w:num w:numId="3">
+  <w:num w:numId="7">
     <w:abstractNumId w:val="20"/>
   </w:num>
-  <w:num w:numId="4">
-    <w:abstractNumId w:val="3"/>
+  <w:num w:numId="8">
+    <w:abstractNumId w:val="19"/>
   </w:num>
-  <w:num w:numId="5">
+  <w:num w:numId="9">
     <w:abstractNumId w:val="14"/>
   </w:num>
-  <w:num w:numId="6">
-    <w:abstractNumId w:val="4"/>
-  </w:num>
-  <w:num w:numId="7">
-    <w:abstractNumId w:val="19"/>
-  </w:num>
-  <w:num w:numId="8">
-    <w:abstractNumId w:val="18"/>
-  </w:num>
-  <w:num w:numId="9">
-    <w:abstractNumId w:val="13"/>
-  </w:num>
   <w:num w:numId="10">
-    <w:abstractNumId w:val="32"/>
+    <w:abstractNumId w:val="33"/>
   </w:num>
   <w:num w:numId="11">
-    <w:abstractNumId w:val="8"/>
+    <w:abstractNumId w:val="9"/>
   </w:num>
   <w:num w:numId="12">
-    <w:abstractNumId w:val="21"/>
+    <w:abstractNumId w:val="22"/>
   </w:num>
   <w:num w:numId="13">
     <w:abstractNumId w:val="1"/>
@@ -4402,33 +4494,273 @@
     <w:abstractNumId w:val="0"/>
   </w:num>
   <w:num w:numId="15">
+    <w:abstractNumId w:val="25"/>
+  </w:num>
+  <w:num w:numId="16">
+    <w:abstractNumId w:val="32"/>
+  </w:num>
+  <w:num w:numId="17">
+    <w:abstractNumId w:val="16"/>
+  </w:num>
+  <w:num w:numId="18">
+    <w:abstractNumId w:val="13"/>
+  </w:num>
+  <w:num w:numId="19">
+    <w:abstractNumId w:val="18"/>
+  </w:num>
+  <w:num w:numId="20">
+    <w:abstractNumId w:val="28"/>
+  </w:num>
+  <w:num w:numId="21">
+    <w:abstractNumId w:val="23"/>
+  </w:num>
+  <w:num w:numId="22">
     <w:abstractNumId w:val="24"/>
   </w:num>
-  <w:num w:numId="16">
-    <w:abstractNumId w:val="31"/>
-  </w:num>
-  <w:num w:numId="17">
-    <w:abstractNumId w:val="15"/>
-  </w:num>
-  <w:num w:numId="18">
-    <w:abstractNumId w:val="12"/>
-  </w:num>
-  <w:num w:numId="19">
-    <w:abstractNumId w:val="17"/>
-  </w:num>
-  <w:num w:numId="20">
+  <w:num w:numId="23">
     <w:abstractNumId w:val="27"/>
   </w:num>
-  <w:num w:numId="21">
+  <w:num w:numId="24">
+    <w:abstractNumId w:val="31"/>
+    <w:lvlOverride w:ilvl="0">
+      <w:startOverride w:val="1"/>
+    </w:lvlOverride>
+    <w:lvlOverride w:ilvl="1">
+      <w:startOverride w:val="1"/>
+    </w:lvlOverride>
+    <w:lvlOverride w:ilvl="2">
+      <w:startOverride w:val="1"/>
+    </w:lvlOverride>
+    <w:lvlOverride w:ilvl="3">
+      <w:startOverride w:val="1"/>
+    </w:lvlOverride>
+    <w:lvlOverride w:ilvl="4">
+      <w:startOverride w:val="1"/>
+    </w:lvlOverride>
+    <w:lvlOverride w:ilvl="5">
+      <w:startOverride w:val="1"/>
+    </w:lvlOverride>
+    <w:lvlOverride w:ilvl="6">
+      <w:startOverride w:val="1"/>
+    </w:lvlOverride>
+    <w:lvlOverride w:ilvl="7">
+      <w:startOverride w:val="1"/>
+    </w:lvlOverride>
+    <w:lvlOverride w:ilvl="8">
+      <w:startOverride w:val="1"/>
+    </w:lvlOverride>
+  </w:num>
+  <w:num w:numId="25">
+    <w:abstractNumId w:val="9"/>
+    <w:lvlOverride w:ilvl="0">
+      <w:startOverride w:val="1"/>
+    </w:lvlOverride>
+    <w:lvlOverride w:ilvl="1">
+      <w:startOverride w:val="1"/>
+    </w:lvlOverride>
+    <w:lvlOverride w:ilvl="2">
+      <w:startOverride w:val="1"/>
+    </w:lvlOverride>
+    <w:lvlOverride w:ilvl="3">
+      <w:startOverride w:val="1"/>
+    </w:lvlOverride>
+    <w:lvlOverride w:ilvl="4">
+      <w:startOverride w:val="1"/>
+    </w:lvlOverride>
+    <w:lvlOverride w:ilvl="5">
+      <w:startOverride w:val="1"/>
+    </w:lvlOverride>
+    <w:lvlOverride w:ilvl="6">
+      <w:startOverride w:val="1"/>
+    </w:lvlOverride>
+    <w:lvlOverride w:ilvl="7">
+      <w:startOverride w:val="1"/>
+    </w:lvlOverride>
+    <w:lvlOverride w:ilvl="8">
+      <w:startOverride w:val="1"/>
+    </w:lvlOverride>
+  </w:num>
+  <w:num w:numId="26">
+    <w:abstractNumId w:val="25"/>
+    <w:lvlOverride w:ilvl="0">
+      <w:startOverride w:val="1"/>
+    </w:lvlOverride>
+    <w:lvlOverride w:ilvl="1">
+      <w:startOverride w:val="1"/>
+    </w:lvlOverride>
+    <w:lvlOverride w:ilvl="2">
+      <w:startOverride w:val="1"/>
+    </w:lvlOverride>
+    <w:lvlOverride w:ilvl="3">
+      <w:startOverride w:val="1"/>
+    </w:lvlOverride>
+    <w:lvlOverride w:ilvl="4">
+      <w:startOverride w:val="1"/>
+    </w:lvlOverride>
+    <w:lvlOverride w:ilvl="5">
+      <w:startOverride w:val="1"/>
+    </w:lvlOverride>
+    <w:lvlOverride w:ilvl="6">
+      <w:startOverride w:val="1"/>
+    </w:lvlOverride>
+    <w:lvlOverride w:ilvl="7">
+      <w:startOverride w:val="1"/>
+    </w:lvlOverride>
+    <w:lvlOverride w:ilvl="8">
+      <w:startOverride w:val="1"/>
+    </w:lvlOverride>
+  </w:num>
+  <w:num w:numId="27">
+    <w:abstractNumId w:val="15"/>
+    <w:lvlOverride w:ilvl="0">
+      <w:startOverride w:val="1"/>
+    </w:lvlOverride>
+    <w:lvlOverride w:ilvl="1">
+      <w:startOverride w:val="1"/>
+    </w:lvlOverride>
+    <w:lvlOverride w:ilvl="2">
+      <w:startOverride w:val="1"/>
+    </w:lvlOverride>
+    <w:lvlOverride w:ilvl="3">
+      <w:startOverride w:val="1"/>
+    </w:lvlOverride>
+    <w:lvlOverride w:ilvl="4">
+      <w:startOverride w:val="1"/>
+    </w:lvlOverride>
+    <w:lvlOverride w:ilvl="5">
+      <w:startOverride w:val="1"/>
+    </w:lvlOverride>
+    <w:lvlOverride w:ilvl="6">
+      <w:startOverride w:val="1"/>
+    </w:lvlOverride>
+    <w:lvlOverride w:ilvl="7">
+      <w:startOverride w:val="1"/>
+    </w:lvlOverride>
+    <w:lvlOverride w:ilvl="8">
+      <w:startOverride w:val="1"/>
+    </w:lvlOverride>
+  </w:num>
+  <w:num w:numId="28">
     <w:abstractNumId w:val="22"/>
+    <w:lvlOverride w:ilvl="0">
+      <w:startOverride w:val="1"/>
+    </w:lvlOverride>
+    <w:lvlOverride w:ilvl="1">
+      <w:startOverride w:val="1"/>
+    </w:lvlOverride>
+    <w:lvlOverride w:ilvl="2">
+      <w:startOverride w:val="1"/>
+    </w:lvlOverride>
+    <w:lvlOverride w:ilvl="3">
+      <w:startOverride w:val="1"/>
+    </w:lvlOverride>
+    <w:lvlOverride w:ilvl="4">
+      <w:startOverride w:val="1"/>
+    </w:lvlOverride>
+    <w:lvlOverride w:ilvl="5">
+      <w:startOverride w:val="1"/>
+    </w:lvlOverride>
+    <w:lvlOverride w:ilvl="6">
+      <w:startOverride w:val="1"/>
+    </w:lvlOverride>
+    <w:lvlOverride w:ilvl="7">
+      <w:startOverride w:val="1"/>
+    </w:lvlOverride>
+    <w:lvlOverride w:ilvl="8">
+      <w:startOverride w:val="1"/>
+    </w:lvlOverride>
   </w:num>
-  <w:num w:numId="22">
-    <w:abstractNumId w:val="23"/>
+  <w:num w:numId="29">
+    <w:abstractNumId w:val="12"/>
+    <w:lvlOverride w:ilvl="0">
+      <w:startOverride w:val="1"/>
+    </w:lvlOverride>
+    <w:lvlOverride w:ilvl="1">
+      <w:startOverride w:val="1"/>
+    </w:lvlOverride>
+    <w:lvlOverride w:ilvl="2">
+      <w:startOverride w:val="1"/>
+    </w:lvlOverride>
+    <w:lvlOverride w:ilvl="3">
+      <w:startOverride w:val="1"/>
+    </w:lvlOverride>
+    <w:lvlOverride w:ilvl="4">
+      <w:startOverride w:val="1"/>
+    </w:lvlOverride>
+    <w:lvlOverride w:ilvl="5">
+      <w:startOverride w:val="1"/>
+    </w:lvlOverride>
+    <w:lvlOverride w:ilvl="6">
+      <w:startOverride w:val="1"/>
+    </w:lvlOverride>
+    <w:lvlOverride w:ilvl="7">
+      <w:startOverride w:val="1"/>
+    </w:lvlOverride>
+    <w:lvlOverride w:ilvl="8">
+      <w:startOverride w:val="1"/>
+    </w:lvlOverride>
   </w:num>
-  <w:num w:numId="23">
-    <w:abstractNumId w:val="26"/>
+  <w:num w:numId="30">
+    <w:abstractNumId w:val="17"/>
+    <w:lvlOverride w:ilvl="0">
+      <w:startOverride w:val="1"/>
+    </w:lvlOverride>
+    <w:lvlOverride w:ilvl="1">
+      <w:startOverride w:val="1"/>
+    </w:lvlOverride>
+    <w:lvlOverride w:ilvl="2">
+      <w:startOverride w:val="1"/>
+    </w:lvlOverride>
+    <w:lvlOverride w:ilvl="3">
+      <w:startOverride w:val="1"/>
+    </w:lvlOverride>
+    <w:lvlOverride w:ilvl="4">
+      <w:startOverride w:val="1"/>
+    </w:lvlOverride>
+    <w:lvlOverride w:ilvl="5">
+      <w:startOverride w:val="1"/>
+    </w:lvlOverride>
+    <w:lvlOverride w:ilvl="6">
+      <w:startOverride w:val="1"/>
+    </w:lvlOverride>
+    <w:lvlOverride w:ilvl="7">
+      <w:startOverride w:val="1"/>
+    </w:lvlOverride>
+    <w:lvlOverride w:ilvl="8">
+      <w:startOverride w:val="1"/>
+    </w:lvlOverride>
   </w:num>
-  <w:num w:numId="24">
+  <w:num w:numId="31">
+    <w:abstractNumId w:val="7"/>
+    <w:lvlOverride w:ilvl="0">
+      <w:startOverride w:val="1"/>
+    </w:lvlOverride>
+    <w:lvlOverride w:ilvl="1">
+      <w:startOverride w:val="1"/>
+    </w:lvlOverride>
+    <w:lvlOverride w:ilvl="2">
+      <w:startOverride w:val="1"/>
+    </w:lvlOverride>
+    <w:lvlOverride w:ilvl="3">
+      <w:startOverride w:val="1"/>
+    </w:lvlOverride>
+    <w:lvlOverride w:ilvl="4">
+      <w:startOverride w:val="1"/>
+    </w:lvlOverride>
+    <w:lvlOverride w:ilvl="5">
+      <w:startOverride w:val="1"/>
+    </w:lvlOverride>
+    <w:lvlOverride w:ilvl="6">
+      <w:startOverride w:val="1"/>
+    </w:lvlOverride>
+    <w:lvlOverride w:ilvl="7">
+      <w:startOverride w:val="1"/>
+    </w:lvlOverride>
+    <w:lvlOverride w:ilvl="8">
+      <w:startOverride w:val="1"/>
+    </w:lvlOverride>
+  </w:num>
+  <w:num w:numId="32">
     <w:abstractNumId w:val="30"/>
     <w:lvlOverride w:ilvl="0">
       <w:startOverride w:val="1"/>
@@ -4458,7 +4790,127 @@
       <w:startOverride w:val="1"/>
     </w:lvlOverride>
   </w:num>
-  <w:num w:numId="25">
+  <w:num w:numId="33">
+    <w:abstractNumId w:val="29"/>
+    <w:lvlOverride w:ilvl="0">
+      <w:startOverride w:val="1"/>
+    </w:lvlOverride>
+    <w:lvlOverride w:ilvl="1">
+      <w:startOverride w:val="1"/>
+    </w:lvlOverride>
+    <w:lvlOverride w:ilvl="2">
+      <w:startOverride w:val="1"/>
+    </w:lvlOverride>
+    <w:lvlOverride w:ilvl="3">
+      <w:startOverride w:val="1"/>
+    </w:lvlOverride>
+    <w:lvlOverride w:ilvl="4">
+      <w:startOverride w:val="1"/>
+    </w:lvlOverride>
+    <w:lvlOverride w:ilvl="5">
+      <w:startOverride w:val="1"/>
+    </w:lvlOverride>
+    <w:lvlOverride w:ilvl="6">
+      <w:startOverride w:val="1"/>
+    </w:lvlOverride>
+    <w:lvlOverride w:ilvl="7">
+      <w:startOverride w:val="1"/>
+    </w:lvlOverride>
+    <w:lvlOverride w:ilvl="8">
+      <w:startOverride w:val="1"/>
+    </w:lvlOverride>
+  </w:num>
+  <w:num w:numId="34">
+    <w:abstractNumId w:val="26"/>
+    <w:lvlOverride w:ilvl="0">
+      <w:startOverride w:val="1"/>
+    </w:lvlOverride>
+    <w:lvlOverride w:ilvl="1">
+      <w:startOverride w:val="1"/>
+    </w:lvlOverride>
+    <w:lvlOverride w:ilvl="2">
+      <w:startOverride w:val="1"/>
+    </w:lvlOverride>
+    <w:lvlOverride w:ilvl="3">
+      <w:startOverride w:val="1"/>
+    </w:lvlOverride>
+    <w:lvlOverride w:ilvl="4">
+      <w:startOverride w:val="1"/>
+    </w:lvlOverride>
+    <w:lvlOverride w:ilvl="5">
+      <w:startOverride w:val="1"/>
+    </w:lvlOverride>
+    <w:lvlOverride w:ilvl="6">
+      <w:startOverride w:val="1"/>
+    </w:lvlOverride>
+    <w:lvlOverride w:ilvl="7">
+      <w:startOverride w:val="1"/>
+    </w:lvlOverride>
+    <w:lvlOverride w:ilvl="8">
+      <w:startOverride w:val="1"/>
+    </w:lvlOverride>
+  </w:num>
+  <w:num w:numId="35">
+    <w:abstractNumId w:val="10"/>
+    <w:lvlOverride w:ilvl="0">
+      <w:startOverride w:val="1"/>
+    </w:lvlOverride>
+    <w:lvlOverride w:ilvl="1">
+      <w:startOverride w:val="1"/>
+    </w:lvlOverride>
+    <w:lvlOverride w:ilvl="2">
+      <w:startOverride w:val="1"/>
+    </w:lvlOverride>
+    <w:lvlOverride w:ilvl="3">
+      <w:startOverride w:val="1"/>
+    </w:lvlOverride>
+    <w:lvlOverride w:ilvl="4">
+      <w:startOverride w:val="1"/>
+    </w:lvlOverride>
+    <w:lvlOverride w:ilvl="5">
+      <w:startOverride w:val="1"/>
+    </w:lvlOverride>
+    <w:lvlOverride w:ilvl="6">
+      <w:startOverride w:val="1"/>
+    </w:lvlOverride>
+    <w:lvlOverride w:ilvl="7">
+      <w:startOverride w:val="1"/>
+    </w:lvlOverride>
+    <w:lvlOverride w:ilvl="8">
+      <w:startOverride w:val="1"/>
+    </w:lvlOverride>
+  </w:num>
+  <w:num w:numId="36">
+    <w:abstractNumId w:val="11"/>
+    <w:lvlOverride w:ilvl="0">
+      <w:startOverride w:val="1"/>
+    </w:lvlOverride>
+    <w:lvlOverride w:ilvl="1">
+      <w:startOverride w:val="1"/>
+    </w:lvlOverride>
+    <w:lvlOverride w:ilvl="2">
+      <w:startOverride w:val="1"/>
+    </w:lvlOverride>
+    <w:lvlOverride w:ilvl="3">
+      <w:startOverride w:val="1"/>
+    </w:lvlOverride>
+    <w:lvlOverride w:ilvl="4">
+      <w:startOverride w:val="1"/>
+    </w:lvlOverride>
+    <w:lvlOverride w:ilvl="5">
+      <w:startOverride w:val="1"/>
+    </w:lvlOverride>
+    <w:lvlOverride w:ilvl="6">
+      <w:startOverride w:val="1"/>
+    </w:lvlOverride>
+    <w:lvlOverride w:ilvl="7">
+      <w:startOverride w:val="1"/>
+    </w:lvlOverride>
+    <w:lvlOverride w:ilvl="8">
+      <w:startOverride w:val="1"/>
+    </w:lvlOverride>
+  </w:num>
+  <w:num w:numId="37">
     <w:abstractNumId w:val="8"/>
     <w:lvlOverride w:ilvl="0">
       <w:startOverride w:val="1"/>
@@ -4488,365 +4940,8 @@
       <w:startOverride w:val="1"/>
     </w:lvlOverride>
   </w:num>
-  <w:num w:numId="26">
-    <w:abstractNumId w:val="24"/>
-    <w:lvlOverride w:ilvl="0">
-      <w:startOverride w:val="1"/>
-    </w:lvlOverride>
-    <w:lvlOverride w:ilvl="1">
-      <w:startOverride w:val="1"/>
-    </w:lvlOverride>
-    <w:lvlOverride w:ilvl="2">
-      <w:startOverride w:val="1"/>
-    </w:lvlOverride>
-    <w:lvlOverride w:ilvl="3">
-      <w:startOverride w:val="1"/>
-    </w:lvlOverride>
-    <w:lvlOverride w:ilvl="4">
-      <w:startOverride w:val="1"/>
-    </w:lvlOverride>
-    <w:lvlOverride w:ilvl="5">
-      <w:startOverride w:val="1"/>
-    </w:lvlOverride>
-    <w:lvlOverride w:ilvl="6">
-      <w:startOverride w:val="1"/>
-    </w:lvlOverride>
-    <w:lvlOverride w:ilvl="7">
-      <w:startOverride w:val="1"/>
-    </w:lvlOverride>
-    <w:lvlOverride w:ilvl="8">
-      <w:startOverride w:val="1"/>
-    </w:lvlOverride>
-  </w:num>
-  <w:num w:numId="27">
-    <w:abstractNumId w:val="14"/>
-    <w:lvlOverride w:ilvl="0">
-      <w:startOverride w:val="1"/>
-    </w:lvlOverride>
-    <w:lvlOverride w:ilvl="1">
-      <w:startOverride w:val="1"/>
-    </w:lvlOverride>
-    <w:lvlOverride w:ilvl="2">
-      <w:startOverride w:val="1"/>
-    </w:lvlOverride>
-    <w:lvlOverride w:ilvl="3">
-      <w:startOverride w:val="1"/>
-    </w:lvlOverride>
-    <w:lvlOverride w:ilvl="4">
-      <w:startOverride w:val="1"/>
-    </w:lvlOverride>
-    <w:lvlOverride w:ilvl="5">
-      <w:startOverride w:val="1"/>
-    </w:lvlOverride>
-    <w:lvlOverride w:ilvl="6">
-      <w:startOverride w:val="1"/>
-    </w:lvlOverride>
-    <w:lvlOverride w:ilvl="7">
-      <w:startOverride w:val="1"/>
-    </w:lvlOverride>
-    <w:lvlOverride w:ilvl="8">
-      <w:startOverride w:val="1"/>
-    </w:lvlOverride>
-  </w:num>
-  <w:num w:numId="28">
-    <w:abstractNumId w:val="21"/>
-    <w:lvlOverride w:ilvl="0">
-      <w:startOverride w:val="1"/>
-    </w:lvlOverride>
-    <w:lvlOverride w:ilvl="1">
-      <w:startOverride w:val="1"/>
-    </w:lvlOverride>
-    <w:lvlOverride w:ilvl="2">
-      <w:startOverride w:val="1"/>
-    </w:lvlOverride>
-    <w:lvlOverride w:ilvl="3">
-      <w:startOverride w:val="1"/>
-    </w:lvlOverride>
-    <w:lvlOverride w:ilvl="4">
-      <w:startOverride w:val="1"/>
-    </w:lvlOverride>
-    <w:lvlOverride w:ilvl="5">
-      <w:startOverride w:val="1"/>
-    </w:lvlOverride>
-    <w:lvlOverride w:ilvl="6">
-      <w:startOverride w:val="1"/>
-    </w:lvlOverride>
-    <w:lvlOverride w:ilvl="7">
-      <w:startOverride w:val="1"/>
-    </w:lvlOverride>
-    <w:lvlOverride w:ilvl="8">
-      <w:startOverride w:val="1"/>
-    </w:lvlOverride>
-  </w:num>
-  <w:num w:numId="29">
-    <w:abstractNumId w:val="11"/>
-    <w:lvlOverride w:ilvl="0">
-      <w:startOverride w:val="1"/>
-    </w:lvlOverride>
-    <w:lvlOverride w:ilvl="1">
-      <w:startOverride w:val="1"/>
-    </w:lvlOverride>
-    <w:lvlOverride w:ilvl="2">
-      <w:startOverride w:val="1"/>
-    </w:lvlOverride>
-    <w:lvlOverride w:ilvl="3">
-      <w:startOverride w:val="1"/>
-    </w:lvlOverride>
-    <w:lvlOverride w:ilvl="4">
-      <w:startOverride w:val="1"/>
-    </w:lvlOverride>
-    <w:lvlOverride w:ilvl="5">
-      <w:startOverride w:val="1"/>
-    </w:lvlOverride>
-    <w:lvlOverride w:ilvl="6">
-      <w:startOverride w:val="1"/>
-    </w:lvlOverride>
-    <w:lvlOverride w:ilvl="7">
-      <w:startOverride w:val="1"/>
-    </w:lvlOverride>
-    <w:lvlOverride w:ilvl="8">
-      <w:startOverride w:val="1"/>
-    </w:lvlOverride>
-  </w:num>
-  <w:num w:numId="30">
-    <w:abstractNumId w:val="16"/>
-    <w:lvlOverride w:ilvl="0">
-      <w:startOverride w:val="1"/>
-    </w:lvlOverride>
-    <w:lvlOverride w:ilvl="1">
-      <w:startOverride w:val="1"/>
-    </w:lvlOverride>
-    <w:lvlOverride w:ilvl="2">
-      <w:startOverride w:val="1"/>
-    </w:lvlOverride>
-    <w:lvlOverride w:ilvl="3">
-      <w:startOverride w:val="1"/>
-    </w:lvlOverride>
-    <w:lvlOverride w:ilvl="4">
-      <w:startOverride w:val="1"/>
-    </w:lvlOverride>
-    <w:lvlOverride w:ilvl="5">
-      <w:startOverride w:val="1"/>
-    </w:lvlOverride>
-    <w:lvlOverride w:ilvl="6">
-      <w:startOverride w:val="1"/>
-    </w:lvlOverride>
-    <w:lvlOverride w:ilvl="7">
-      <w:startOverride w:val="1"/>
-    </w:lvlOverride>
-    <w:lvlOverride w:ilvl="8">
-      <w:startOverride w:val="1"/>
-    </w:lvlOverride>
-  </w:num>
-  <w:num w:numId="31">
-    <w:abstractNumId w:val="6"/>
-    <w:lvlOverride w:ilvl="0">
-      <w:startOverride w:val="1"/>
-    </w:lvlOverride>
-    <w:lvlOverride w:ilvl="1">
-      <w:startOverride w:val="1"/>
-    </w:lvlOverride>
-    <w:lvlOverride w:ilvl="2">
-      <w:startOverride w:val="1"/>
-    </w:lvlOverride>
-    <w:lvlOverride w:ilvl="3">
-      <w:startOverride w:val="1"/>
-    </w:lvlOverride>
-    <w:lvlOverride w:ilvl="4">
-      <w:startOverride w:val="1"/>
-    </w:lvlOverride>
-    <w:lvlOverride w:ilvl="5">
-      <w:startOverride w:val="1"/>
-    </w:lvlOverride>
-    <w:lvlOverride w:ilvl="6">
-      <w:startOverride w:val="1"/>
-    </w:lvlOverride>
-    <w:lvlOverride w:ilvl="7">
-      <w:startOverride w:val="1"/>
-    </w:lvlOverride>
-    <w:lvlOverride w:ilvl="8">
-      <w:startOverride w:val="1"/>
-    </w:lvlOverride>
-  </w:num>
-  <w:num w:numId="32">
-    <w:abstractNumId w:val="29"/>
-    <w:lvlOverride w:ilvl="0">
-      <w:startOverride w:val="1"/>
-    </w:lvlOverride>
-    <w:lvlOverride w:ilvl="1">
-      <w:startOverride w:val="1"/>
-    </w:lvlOverride>
-    <w:lvlOverride w:ilvl="2">
-      <w:startOverride w:val="1"/>
-    </w:lvlOverride>
-    <w:lvlOverride w:ilvl="3">
-      <w:startOverride w:val="1"/>
-    </w:lvlOverride>
-    <w:lvlOverride w:ilvl="4">
-      <w:startOverride w:val="1"/>
-    </w:lvlOverride>
-    <w:lvlOverride w:ilvl="5">
-      <w:startOverride w:val="1"/>
-    </w:lvlOverride>
-    <w:lvlOverride w:ilvl="6">
-      <w:startOverride w:val="1"/>
-    </w:lvlOverride>
-    <w:lvlOverride w:ilvl="7">
-      <w:startOverride w:val="1"/>
-    </w:lvlOverride>
-    <w:lvlOverride w:ilvl="8">
-      <w:startOverride w:val="1"/>
-    </w:lvlOverride>
-  </w:num>
-  <w:num w:numId="33">
-    <w:abstractNumId w:val="28"/>
-    <w:lvlOverride w:ilvl="0">
-      <w:startOverride w:val="1"/>
-    </w:lvlOverride>
-    <w:lvlOverride w:ilvl="1">
-      <w:startOverride w:val="1"/>
-    </w:lvlOverride>
-    <w:lvlOverride w:ilvl="2">
-      <w:startOverride w:val="1"/>
-    </w:lvlOverride>
-    <w:lvlOverride w:ilvl="3">
-      <w:startOverride w:val="1"/>
-    </w:lvlOverride>
-    <w:lvlOverride w:ilvl="4">
-      <w:startOverride w:val="1"/>
-    </w:lvlOverride>
-    <w:lvlOverride w:ilvl="5">
-      <w:startOverride w:val="1"/>
-    </w:lvlOverride>
-    <w:lvlOverride w:ilvl="6">
-      <w:startOverride w:val="1"/>
-    </w:lvlOverride>
-    <w:lvlOverride w:ilvl="7">
-      <w:startOverride w:val="1"/>
-    </w:lvlOverride>
-    <w:lvlOverride w:ilvl="8">
-      <w:startOverride w:val="1"/>
-    </w:lvlOverride>
-  </w:num>
-  <w:num w:numId="34">
-    <w:abstractNumId w:val="25"/>
-    <w:lvlOverride w:ilvl="0">
-      <w:startOverride w:val="1"/>
-    </w:lvlOverride>
-    <w:lvlOverride w:ilvl="1">
-      <w:startOverride w:val="1"/>
-    </w:lvlOverride>
-    <w:lvlOverride w:ilvl="2">
-      <w:startOverride w:val="1"/>
-    </w:lvlOverride>
-    <w:lvlOverride w:ilvl="3">
-      <w:startOverride w:val="1"/>
-    </w:lvlOverride>
-    <w:lvlOverride w:ilvl="4">
-      <w:startOverride w:val="1"/>
-    </w:lvlOverride>
-    <w:lvlOverride w:ilvl="5">
-      <w:startOverride w:val="1"/>
-    </w:lvlOverride>
-    <w:lvlOverride w:ilvl="6">
-      <w:startOverride w:val="1"/>
-    </w:lvlOverride>
-    <w:lvlOverride w:ilvl="7">
-      <w:startOverride w:val="1"/>
-    </w:lvlOverride>
-    <w:lvlOverride w:ilvl="8">
-      <w:startOverride w:val="1"/>
-    </w:lvlOverride>
-  </w:num>
-  <w:num w:numId="35">
-    <w:abstractNumId w:val="9"/>
-    <w:lvlOverride w:ilvl="0">
-      <w:startOverride w:val="1"/>
-    </w:lvlOverride>
-    <w:lvlOverride w:ilvl="1">
-      <w:startOverride w:val="1"/>
-    </w:lvlOverride>
-    <w:lvlOverride w:ilvl="2">
-      <w:startOverride w:val="1"/>
-    </w:lvlOverride>
-    <w:lvlOverride w:ilvl="3">
-      <w:startOverride w:val="1"/>
-    </w:lvlOverride>
-    <w:lvlOverride w:ilvl="4">
-      <w:startOverride w:val="1"/>
-    </w:lvlOverride>
-    <w:lvlOverride w:ilvl="5">
-      <w:startOverride w:val="1"/>
-    </w:lvlOverride>
-    <w:lvlOverride w:ilvl="6">
-      <w:startOverride w:val="1"/>
-    </w:lvlOverride>
-    <w:lvlOverride w:ilvl="7">
-      <w:startOverride w:val="1"/>
-    </w:lvlOverride>
-    <w:lvlOverride w:ilvl="8">
-      <w:startOverride w:val="1"/>
-    </w:lvlOverride>
-  </w:num>
-  <w:num w:numId="36">
-    <w:abstractNumId w:val="10"/>
-    <w:lvlOverride w:ilvl="0">
-      <w:startOverride w:val="1"/>
-    </w:lvlOverride>
-    <w:lvlOverride w:ilvl="1">
-      <w:startOverride w:val="1"/>
-    </w:lvlOverride>
-    <w:lvlOverride w:ilvl="2">
-      <w:startOverride w:val="1"/>
-    </w:lvlOverride>
-    <w:lvlOverride w:ilvl="3">
-      <w:startOverride w:val="1"/>
-    </w:lvlOverride>
-    <w:lvlOverride w:ilvl="4">
-      <w:startOverride w:val="1"/>
-    </w:lvlOverride>
-    <w:lvlOverride w:ilvl="5">
-      <w:startOverride w:val="1"/>
-    </w:lvlOverride>
-    <w:lvlOverride w:ilvl="6">
-      <w:startOverride w:val="1"/>
-    </w:lvlOverride>
-    <w:lvlOverride w:ilvl="7">
-      <w:startOverride w:val="1"/>
-    </w:lvlOverride>
-    <w:lvlOverride w:ilvl="8">
-      <w:startOverride w:val="1"/>
-    </w:lvlOverride>
-  </w:num>
-  <w:num w:numId="37">
-    <w:abstractNumId w:val="7"/>
-    <w:lvlOverride w:ilvl="0">
-      <w:startOverride w:val="1"/>
-    </w:lvlOverride>
-    <w:lvlOverride w:ilvl="1">
-      <w:startOverride w:val="1"/>
-    </w:lvlOverride>
-    <w:lvlOverride w:ilvl="2">
-      <w:startOverride w:val="1"/>
-    </w:lvlOverride>
-    <w:lvlOverride w:ilvl="3">
-      <w:startOverride w:val="1"/>
-    </w:lvlOverride>
-    <w:lvlOverride w:ilvl="4">
-      <w:startOverride w:val="1"/>
-    </w:lvlOverride>
-    <w:lvlOverride w:ilvl="5">
-      <w:startOverride w:val="1"/>
-    </w:lvlOverride>
-    <w:lvlOverride w:ilvl="6">
-      <w:startOverride w:val="1"/>
-    </w:lvlOverride>
-    <w:lvlOverride w:ilvl="7">
-      <w:startOverride w:val="1"/>
-    </w:lvlOverride>
-    <w:lvlOverride w:ilvl="8">
-      <w:startOverride w:val="1"/>
-    </w:lvlOverride>
+  <w:num w:numId="38">
+    <w:abstractNumId w:val="2"/>
   </w:num>
 </w:numbering>
 </file>

</xml_diff>